<commit_message>
added detailed version history comments to protocol doc
</commit_message>
<xml_diff>
--- a/extras/HIV_protocol.docx
+++ b/extras/HIV_protocol.docx
@@ -2,10 +2,7 @@
 <file path=word/document.xml><?xml version="1.0" encoding="utf-8"?>
 <w:document xmlns:wpc="http://schemas.microsoft.com/office/word/2010/wordprocessingCanvas" xmlns:cx="http://schemas.microsoft.com/office/drawing/2014/chartex" xmlns:cx1="http://schemas.microsoft.com/office/drawing/2015/9/8/chartex" xmlns:mc="http://schemas.openxmlformats.org/markup-compatibility/2006" xmlns:o="urn:schemas-microsoft-com:office:office" xmlns:r="http://schemas.openxmlformats.org/officeDocument/2006/relationships" xmlns:m="http://schemas.openxmlformats.org/officeDocument/2006/math" xmlns:v="urn:schemas-microsoft-com:vml" xmlns:wp14="http://schemas.microsoft.com/office/word/2010/wordprocessingDrawing" xmlns:wp="http://schemas.openxmlformats.org/drawingml/2006/wordprocessingDrawing" xmlns:w10="urn:schemas-microsoft-com:office:word" xmlns:w="http://schemas.openxmlformats.org/wordprocessingml/2006/main" xmlns:w14="http://schemas.microsoft.com/office/word/2010/wordml" xmlns:w15="http://schemas.microsoft.com/office/word/2012/wordml" xmlns:w16se="http://schemas.microsoft.com/office/word/2015/wordml/symex" xmlns:wpg="http://schemas.microsoft.com/office/word/2010/wordprocessingGroup" xmlns:wpi="http://schemas.microsoft.com/office/word/2010/wordprocessingInk" xmlns:wne="http://schemas.microsoft.com/office/word/2006/wordml" xmlns:wps="http://schemas.microsoft.com/office/word/2010/wordprocessingShape" mc:Ignorable="w14 w15 w16se wp14">
   <w:body>
-    <w:p>
-      <w:bookmarkStart w:id="0" w:name="_GoBack"/>
-      <w:bookmarkEnd w:id="0"/>
-    </w:p>
+    <w:p/>
     <w:p>
       <w:pPr>
         <w:jc w:val="center"/>
@@ -86,14 +83,14 @@
         <w:tblLook w:val="04A0" w:firstRow="1" w:lastRow="0" w:firstColumn="1" w:lastColumn="0" w:noHBand="0" w:noVBand="1"/>
       </w:tblPr>
       <w:tblGrid>
-        <w:gridCol w:w="3116"/>
-        <w:gridCol w:w="3117"/>
-        <w:gridCol w:w="3117"/>
+        <w:gridCol w:w="1885"/>
+        <w:gridCol w:w="1980"/>
+        <w:gridCol w:w="5485"/>
       </w:tblGrid>
       <w:tr>
         <w:tc>
           <w:tcPr>
-            <w:tcW w:w="3116" w:type="dxa"/>
+            <w:tcW w:w="1885" w:type="dxa"/>
           </w:tcPr>
           <w:p>
             <w:r>
@@ -103,7 +100,7 @@
         </w:tc>
         <w:tc>
           <w:tcPr>
-            <w:tcW w:w="3117" w:type="dxa"/>
+            <w:tcW w:w="1980" w:type="dxa"/>
           </w:tcPr>
           <w:p>
             <w:r>
@@ -113,7 +110,7 @@
         </w:tc>
         <w:tc>
           <w:tcPr>
-            <w:tcW w:w="3117" w:type="dxa"/>
+            <w:tcW w:w="5485" w:type="dxa"/>
           </w:tcPr>
           <w:p>
             <w:r>
@@ -125,7 +122,7 @@
       <w:tr>
         <w:tc>
           <w:tcPr>
-            <w:tcW w:w="3116" w:type="dxa"/>
+            <w:tcW w:w="1885" w:type="dxa"/>
           </w:tcPr>
           <w:p>
             <w:r>
@@ -135,7 +132,7 @@
         </w:tc>
         <w:tc>
           <w:tcPr>
-            <w:tcW w:w="3117" w:type="dxa"/>
+            <w:tcW w:w="1980" w:type="dxa"/>
           </w:tcPr>
           <w:p>
             <w:r>
@@ -145,7 +142,7 @@
         </w:tc>
         <w:tc>
           <w:tcPr>
-            <w:tcW w:w="3117" w:type="dxa"/>
+            <w:tcW w:w="5485" w:type="dxa"/>
           </w:tcPr>
           <w:p>
             <w:r>
@@ -157,7 +154,7 @@
       <w:tr>
         <w:tc>
           <w:tcPr>
-            <w:tcW w:w="3116" w:type="dxa"/>
+            <w:tcW w:w="1885" w:type="dxa"/>
           </w:tcPr>
           <w:p>
             <w:r>
@@ -170,7 +167,7 @@
         </w:tc>
         <w:tc>
           <w:tcPr>
-            <w:tcW w:w="3117" w:type="dxa"/>
+            <w:tcW w:w="1980" w:type="dxa"/>
           </w:tcPr>
           <w:p>
             <w:r>
@@ -180,11 +177,309 @@
         </w:tc>
         <w:tc>
           <w:tcPr>
-            <w:tcW w:w="3117" w:type="dxa"/>
+            <w:tcW w:w="5485" w:type="dxa"/>
           </w:tcPr>
           <w:p>
             <w:r>
               <w:t>basic covariates collection for HIV cohort</w:t>
+            </w:r>
+          </w:p>
+        </w:tc>
+      </w:tr>
+      <w:tr>
+        <w:tc>
+          <w:tcPr>
+            <w:tcW w:w="1885" w:type="dxa"/>
+          </w:tcPr>
+          <w:p>
+            <w:r>
+              <w:t>July 22, 2019</w:t>
+            </w:r>
+          </w:p>
+        </w:tc>
+        <w:tc>
+          <w:tcPr>
+            <w:tcW w:w="1980" w:type="dxa"/>
+          </w:tcPr>
+          <w:p>
+            <w:r>
+              <w:t>v1.3</w:t>
+            </w:r>
+          </w:p>
+        </w:tc>
+        <w:tc>
+          <w:tcPr>
+            <w:tcW w:w="5485" w:type="dxa"/>
+          </w:tcPr>
+          <w:p>
+            <w:pPr>
+              <w:pStyle w:val="ListParagraph"/>
+              <w:numPr>
+                <w:ilvl w:val="0"/>
+                <w:numId w:val="7"/>
+              </w:numPr>
+            </w:pPr>
+            <w:r>
+              <w:t>Min cell count (</w:t>
+            </w:r>
+            <w:hyperlink r:id="rId7" w:history="1">
+              <w:r>
+                <w:rPr>
+                  <w:rStyle w:val="Hyperlink"/>
+                </w:rPr>
+                <w:t>fixed #5</w:t>
+              </w:r>
+            </w:hyperlink>
+            <w:r>
+              <w:t>)</w:t>
+            </w:r>
+          </w:p>
+          <w:p>
+            <w:pPr>
+              <w:pStyle w:val="ListParagraph"/>
+              <w:numPr>
+                <w:ilvl w:val="0"/>
+                <w:numId w:val="7"/>
+              </w:numPr>
+            </w:pPr>
+            <w:r>
+              <w:t>Using FeatureExtraction</w:t>
+            </w:r>
+            <w:r>
+              <w:t xml:space="preserve"> from development branch (</w:t>
+            </w:r>
+            <w:hyperlink r:id="rId8" w:history="1">
+              <w:r>
+                <w:rPr>
+                  <w:rStyle w:val="Hyperlink"/>
+                </w:rPr>
+                <w:t>fixed #3</w:t>
+              </w:r>
+            </w:hyperlink>
+            <w:r>
+              <w:t>)</w:t>
+            </w:r>
+            <w:r>
+              <w:br/>
+            </w:r>
+            <w:r>
+              <w:rPr>
+                <w:rFonts w:ascii="Arial" w:hAnsi="Arial" w:cs="Arial"/>
+                <w:b/>
+                <w:color w:val="FF0000"/>
+                <w:sz w:val="16"/>
+                <w:highlight w:val="yellow"/>
+              </w:rPr>
+              <w:t>Fix if needed when changes are merged into FE:master</w:t>
+            </w:r>
+          </w:p>
+          <w:p>
+            <w:pPr>
+              <w:pStyle w:val="ListParagraph"/>
+              <w:numPr>
+                <w:ilvl w:val="0"/>
+                <w:numId w:val="7"/>
+              </w:numPr>
+              <w:rPr>
+                <w:rFonts w:ascii="Arial" w:hAnsi="Arial" w:cs="Arial"/>
+                <w:b/>
+                <w:color w:val="FF0000"/>
+                <w:sz w:val="14"/>
+              </w:rPr>
+            </w:pPr>
+            <w:r>
+              <w:t>Added sample output</w:t>
+            </w:r>
+            <w:r>
+              <w:br/>
+            </w:r>
+            <w:r>
+              <w:rPr>
+                <w:rFonts w:ascii="Arial" w:hAnsi="Arial" w:cs="Arial"/>
+                <w:b/>
+                <w:color w:val="FF0000"/>
+                <w:sz w:val="14"/>
+                <w:highlight w:val="yellow"/>
+              </w:rPr>
+              <w:t>MAKE SURE TO UPDATE IN NEW RELEASES</w:t>
+            </w:r>
+            <w:r>
+              <w:t xml:space="preserve"> </w:t>
+            </w:r>
+          </w:p>
+          <w:p>
+            <w:pPr>
+              <w:pStyle w:val="ListParagraph"/>
+              <w:numPr>
+                <w:ilvl w:val="0"/>
+                <w:numId w:val="7"/>
+              </w:numPr>
+              <w:rPr>
+                <w:rFonts w:ascii="Arial" w:hAnsi="Arial" w:cs="Arial"/>
+                <w:b/>
+                <w:color w:val="FF0000"/>
+                <w:sz w:val="14"/>
+              </w:rPr>
+            </w:pPr>
+            <w:r>
+              <w:t>Option in call to execute() to choose all possible covariates or a smaller list</w:t>
+            </w:r>
+          </w:p>
+          <w:p>
+            <w:pPr>
+              <w:pStyle w:val="ListParagraph"/>
+              <w:numPr>
+                <w:ilvl w:val="0"/>
+                <w:numId w:val="7"/>
+              </w:numPr>
+              <w:rPr>
+                <w:rFonts w:ascii="Arial" w:hAnsi="Arial" w:cs="Arial"/>
+                <w:b/>
+                <w:color w:val="FF0000"/>
+                <w:sz w:val="14"/>
+              </w:rPr>
+            </w:pPr>
+            <w:r>
+              <w:t>Output includes table1 (from FE:createTable1) and new csv format that allows cross-site merging during central processing.</w:t>
+            </w:r>
+          </w:p>
+          <w:p>
+            <w:pPr>
+              <w:pStyle w:val="ListParagraph"/>
+              <w:numPr>
+                <w:ilvl w:val="0"/>
+                <w:numId w:val="7"/>
+              </w:numPr>
+              <w:rPr>
+                <w:rFonts w:ascii="Arial" w:hAnsi="Arial" w:cs="Arial"/>
+                <w:b/>
+                <w:color w:val="FF0000"/>
+                <w:sz w:val="14"/>
+              </w:rPr>
+            </w:pPr>
+            <w:r>
+              <w:t>Using tidyverse now. (</w:t>
+            </w:r>
+            <w:r>
+              <w:rPr>
+                <w:rFonts w:ascii="Arial" w:hAnsi="Arial" w:cs="Arial"/>
+                <w:b/>
+                <w:color w:val="FF0000"/>
+                <w:sz w:val="16"/>
+                <w:highlight w:val="yellow"/>
+              </w:rPr>
+              <w:t>Realize certain people may prefer that we don’t, and we can get rid of it if needed, but for now I can write code a lot faster with it – SG</w:t>
+            </w:r>
+            <w:r>
+              <w:t>)</w:t>
+            </w:r>
+          </w:p>
+          <w:p>
+            <w:pPr>
+              <w:pStyle w:val="ListParagraph"/>
+              <w:numPr>
+                <w:ilvl w:val="0"/>
+                <w:numId w:val="7"/>
+              </w:numPr>
+              <w:rPr>
+                <w:rFonts w:ascii="Arial" w:hAnsi="Arial" w:cs="Arial"/>
+                <w:b/>
+                <w:color w:val="FF0000"/>
+                <w:sz w:val="14"/>
+              </w:rPr>
+            </w:pPr>
+            <w:r>
+              <w:t>Wrote code for including custom covariates.</w:t>
+            </w:r>
+          </w:p>
+        </w:tc>
+      </w:tr>
+      <w:tr>
+        <w:tc>
+          <w:tcPr>
+            <w:tcW w:w="1885" w:type="dxa"/>
+          </w:tcPr>
+          <w:p>
+            <w:r>
+              <w:t>Aug 2, 2019</w:t>
+            </w:r>
+          </w:p>
+        </w:tc>
+        <w:tc>
+          <w:tcPr>
+            <w:tcW w:w="1980" w:type="dxa"/>
+          </w:tcPr>
+          <w:p>
+            <w:r>
+              <w:t>v6.0</w:t>
+            </w:r>
+          </w:p>
+        </w:tc>
+        <w:tc>
+          <w:tcPr>
+            <w:tcW w:w="5485" w:type="dxa"/>
+          </w:tcPr>
+          <w:p>
+            <w:pPr>
+              <w:pStyle w:val="ListParagraph"/>
+              <w:numPr>
+                <w:ilvl w:val="0"/>
+                <w:numId w:val="7"/>
+              </w:numPr>
+            </w:pPr>
+            <w:r>
+              <w:t xml:space="preserve">Added </w:t>
+            </w:r>
+            <w:r>
+              <w:t>mean_visits_per_person_by_cohort</w:t>
+            </w:r>
+            <w:r>
+              <w:t xml:space="preserve">. </w:t>
+            </w:r>
+            <w:r>
+              <w:rPr>
+                <w:color w:val="C00000"/>
+              </w:rPr>
+              <w:t>Does not use FeatureExtraction functions, just simple SQL and R code.</w:t>
+            </w:r>
+          </w:p>
+        </w:tc>
+      </w:tr>
+      <w:tr>
+        <w:tc>
+          <w:tcPr>
+            <w:tcW w:w="1885" w:type="dxa"/>
+          </w:tcPr>
+          <w:p>
+            <w:r>
+              <w:t>Aug 23</w:t>
+            </w:r>
+          </w:p>
+        </w:tc>
+        <w:tc>
+          <w:tcPr>
+            <w:tcW w:w="1980" w:type="dxa"/>
+          </w:tcPr>
+          <w:p>
+            <w:r>
+              <w:t>v7.0</w:t>
+            </w:r>
+          </w:p>
+        </w:tc>
+        <w:tc>
+          <w:tcPr>
+            <w:tcW w:w="5485" w:type="dxa"/>
+          </w:tcPr>
+          <w:p>
+            <w:pPr>
+              <w:pStyle w:val="ListParagraph"/>
+              <w:numPr>
+                <w:ilvl w:val="0"/>
+                <w:numId w:val="7"/>
+              </w:numPr>
+            </w:pPr>
+            <w:r>
+              <w:t>Making fake cohorts that match patients in two synthetic CDMs (1K SynPUF and Eunomia)</w:t>
             </w:r>
           </w:p>
         </w:tc>
@@ -198,7 +493,10 @@
       </w:pPr>
     </w:p>
     <w:p/>
-    <w:p/>
+    <w:p>
+      <w:bookmarkStart w:id="0" w:name="_GoBack"/>
+      <w:bookmarkEnd w:id="0"/>
+    </w:p>
     <w:p>
       <w:pPr>
         <w:pStyle w:val="Heading1"/>
@@ -211,7 +509,7 @@
       <w:r>
         <w:t xml:space="preserve">The study is part of a larger project titled Identification of Research Common Data Elements in HIV/AIDS using data science methods described at </w:t>
       </w:r>
-      <w:hyperlink r:id="rId7" w:history="1">
+      <w:hyperlink r:id="rId9" w:history="1">
         <w:r>
           <w:rPr>
             <w:rStyle w:val="Hyperlink"/>
@@ -223,15 +521,7 @@
     <w:p/>
     <w:p>
       <w:r>
-        <w:t xml:space="preserve">Study </w:t>
-      </w:r>
-      <w:proofErr w:type="gramStart"/>
-      <w:r>
-        <w:t>is implemented</w:t>
-      </w:r>
-      <w:proofErr w:type="gramEnd"/>
-      <w:r>
-        <w:t xml:space="preserve"> as an R package.</w:t>
+        <w:t>Study is implemented as an R package.</w:t>
       </w:r>
     </w:p>
     <w:p>
@@ -277,20 +567,13 @@
         <w:pStyle w:val="Heading1"/>
       </w:pPr>
       <w:r>
+        <w:lastRenderedPageBreak/>
         <w:t>Site Data Extraction</w:t>
       </w:r>
     </w:p>
     <w:p>
       <w:r>
-        <w:t xml:space="preserve">After execution of the R study package, a set of files (in a .zip file) is transmitted to centralized </w:t>
-      </w:r>
-      <w:proofErr w:type="gramStart"/>
-      <w:r>
-        <w:t>processing  (</w:t>
-      </w:r>
-      <w:proofErr w:type="gramEnd"/>
-      <w:r>
-        <w:t>content of export folder). The extracted data is limited to aggregated data. No patient level information is included in the extract.</w:t>
+        <w:t>After execution of the R study package, a set of files (in a .zip file) is transmitted to centralized processing  (content of export folder). The extracted data is limited to aggregated data. No patient level information is included in the extract.</w:t>
       </w:r>
     </w:p>
     <w:p/>
@@ -312,21 +595,8 @@
       </w:r>
     </w:p>
     <w:p>
-      <w:proofErr w:type="spellStart"/>
       <w:r>
-        <w:t>FeatureExtraction</w:t>
-      </w:r>
-      <w:proofErr w:type="spellEnd"/>
-      <w:r>
-        <w:t xml:space="preserve"> package </w:t>
-      </w:r>
-      <w:proofErr w:type="gramStart"/>
-      <w:r>
-        <w:t>is used</w:t>
-      </w:r>
-      <w:proofErr w:type="gramEnd"/>
-      <w:r>
-        <w:t xml:space="preserve"> to compute characteristics of the cohorts.</w:t>
+        <w:t>FeatureExtraction package is used to compute characteristics of the cohorts.</w:t>
       </w:r>
     </w:p>
     <w:p>
@@ -338,13 +608,8 @@
       </w:r>
     </w:p>
     <w:p>
-      <w:proofErr w:type="gramStart"/>
       <w:r>
-        <w:t>cohorts.csv</w:t>
-      </w:r>
-      <w:proofErr w:type="gramEnd"/>
-      <w:r>
-        <w:t xml:space="preserve"> file contains a list of cohorts used by the package</w:t>
+        <w:t>cohorts.csv file contains a list of cohorts used by the package</w:t>
       </w:r>
     </w:p>
     <w:p>
@@ -363,7 +628,7 @@
     <w:p/>
     <w:p/>
     <w:sectPr>
-      <w:footerReference w:type="default" r:id="rId8"/>
+      <w:footerReference w:type="default" r:id="rId10"/>
       <w:pgSz w:w="12240" w:h="15840"/>
       <w:pgMar w:top="1440" w:right="1440" w:bottom="1440" w:left="1440" w:header="708" w:footer="708" w:gutter="0"/>
       <w:cols w:space="708"/>
@@ -542,6 +807,122 @@
     </w:lvl>
   </w:abstractNum>
   <w:abstractNum w:abstractNumId="1" w15:restartNumberingAfterBreak="0">
+    <w:nsid w:val="11284D35"/>
+    <w:multiLevelType w:val="hybridMultilevel"/>
+    <w:tmpl w:val="B0CAEC86"/>
+    <w:lvl w:ilvl="0" w:tplc="94EC9356">
+      <w:start w:val="1"/>
+      <w:numFmt w:val="bullet"/>
+      <w:lvlText w:val=""/>
+      <w:lvlJc w:val="left"/>
+      <w:pPr>
+        <w:ind w:left="720" w:hanging="360"/>
+      </w:pPr>
+      <w:rPr>
+        <w:rFonts w:ascii="Symbol" w:hAnsi="Symbol" w:hint="default"/>
+        <w:color w:val="auto"/>
+        <w:sz w:val="24"/>
+        <w:szCs w:val="24"/>
+      </w:rPr>
+    </w:lvl>
+    <w:lvl w:ilvl="1" w:tplc="04090003" w:tentative="1">
+      <w:start w:val="1"/>
+      <w:numFmt w:val="bullet"/>
+      <w:lvlText w:val="o"/>
+      <w:lvlJc w:val="left"/>
+      <w:pPr>
+        <w:ind w:left="1440" w:hanging="360"/>
+      </w:pPr>
+      <w:rPr>
+        <w:rFonts w:ascii="Courier New" w:hAnsi="Courier New" w:cs="Courier New" w:hint="default"/>
+      </w:rPr>
+    </w:lvl>
+    <w:lvl w:ilvl="2" w:tplc="04090005" w:tentative="1">
+      <w:start w:val="1"/>
+      <w:numFmt w:val="bullet"/>
+      <w:lvlText w:val=""/>
+      <w:lvlJc w:val="left"/>
+      <w:pPr>
+        <w:ind w:left="2160" w:hanging="360"/>
+      </w:pPr>
+      <w:rPr>
+        <w:rFonts w:ascii="Wingdings" w:hAnsi="Wingdings" w:hint="default"/>
+      </w:rPr>
+    </w:lvl>
+    <w:lvl w:ilvl="3" w:tplc="04090001" w:tentative="1">
+      <w:start w:val="1"/>
+      <w:numFmt w:val="bullet"/>
+      <w:lvlText w:val=""/>
+      <w:lvlJc w:val="left"/>
+      <w:pPr>
+        <w:ind w:left="2880" w:hanging="360"/>
+      </w:pPr>
+      <w:rPr>
+        <w:rFonts w:ascii="Symbol" w:hAnsi="Symbol" w:hint="default"/>
+      </w:rPr>
+    </w:lvl>
+    <w:lvl w:ilvl="4" w:tplc="04090003" w:tentative="1">
+      <w:start w:val="1"/>
+      <w:numFmt w:val="bullet"/>
+      <w:lvlText w:val="o"/>
+      <w:lvlJc w:val="left"/>
+      <w:pPr>
+        <w:ind w:left="3600" w:hanging="360"/>
+      </w:pPr>
+      <w:rPr>
+        <w:rFonts w:ascii="Courier New" w:hAnsi="Courier New" w:cs="Courier New" w:hint="default"/>
+      </w:rPr>
+    </w:lvl>
+    <w:lvl w:ilvl="5" w:tplc="04090005" w:tentative="1">
+      <w:start w:val="1"/>
+      <w:numFmt w:val="bullet"/>
+      <w:lvlText w:val=""/>
+      <w:lvlJc w:val="left"/>
+      <w:pPr>
+        <w:ind w:left="4320" w:hanging="360"/>
+      </w:pPr>
+      <w:rPr>
+        <w:rFonts w:ascii="Wingdings" w:hAnsi="Wingdings" w:hint="default"/>
+      </w:rPr>
+    </w:lvl>
+    <w:lvl w:ilvl="6" w:tplc="04090001" w:tentative="1">
+      <w:start w:val="1"/>
+      <w:numFmt w:val="bullet"/>
+      <w:lvlText w:val=""/>
+      <w:lvlJc w:val="left"/>
+      <w:pPr>
+        <w:ind w:left="5040" w:hanging="360"/>
+      </w:pPr>
+      <w:rPr>
+        <w:rFonts w:ascii="Symbol" w:hAnsi="Symbol" w:hint="default"/>
+      </w:rPr>
+    </w:lvl>
+    <w:lvl w:ilvl="7" w:tplc="04090003" w:tentative="1">
+      <w:start w:val="1"/>
+      <w:numFmt w:val="bullet"/>
+      <w:lvlText w:val="o"/>
+      <w:lvlJc w:val="left"/>
+      <w:pPr>
+        <w:ind w:left="5760" w:hanging="360"/>
+      </w:pPr>
+      <w:rPr>
+        <w:rFonts w:ascii="Courier New" w:hAnsi="Courier New" w:cs="Courier New" w:hint="default"/>
+      </w:rPr>
+    </w:lvl>
+    <w:lvl w:ilvl="8" w:tplc="04090005" w:tentative="1">
+      <w:start w:val="1"/>
+      <w:numFmt w:val="bullet"/>
+      <w:lvlText w:val=""/>
+      <w:lvlJc w:val="left"/>
+      <w:pPr>
+        <w:ind w:left="6480" w:hanging="360"/>
+      </w:pPr>
+      <w:rPr>
+        <w:rFonts w:ascii="Wingdings" w:hAnsi="Wingdings" w:hint="default"/>
+      </w:rPr>
+    </w:lvl>
+  </w:abstractNum>
+  <w:abstractNum w:abstractNumId="2" w15:restartNumberingAfterBreak="0">
     <w:nsid w:val="25D7546A"/>
     <w:multiLevelType w:val="hybridMultilevel"/>
     <w:tmpl w:val="CF0EF862"/>
@@ -654,7 +1035,7 @@
       </w:rPr>
     </w:lvl>
   </w:abstractNum>
-  <w:abstractNum w:abstractNumId="2" w15:restartNumberingAfterBreak="0">
+  <w:abstractNum w:abstractNumId="3" w15:restartNumberingAfterBreak="0">
     <w:nsid w:val="32104903"/>
     <w:multiLevelType w:val="multilevel"/>
     <w:tmpl w:val="04090025"/>
@@ -776,7 +1157,7 @@
       </w:pPr>
     </w:lvl>
   </w:abstractNum>
-  <w:abstractNum w:abstractNumId="3" w15:restartNumberingAfterBreak="0">
+  <w:abstractNum w:abstractNumId="4" w15:restartNumberingAfterBreak="0">
     <w:nsid w:val="3B294A37"/>
     <w:multiLevelType w:val="hybridMultilevel"/>
     <w:tmpl w:val="0D38623C"/>
@@ -888,7 +1269,7 @@
       </w:rPr>
     </w:lvl>
   </w:abstractNum>
-  <w:abstractNum w:abstractNumId="4" w15:restartNumberingAfterBreak="0">
+  <w:abstractNum w:abstractNumId="5" w15:restartNumberingAfterBreak="0">
     <w:nsid w:val="6B1423FF"/>
     <w:multiLevelType w:val="hybridMultilevel"/>
     <w:tmpl w:val="62DA9C4A"/>
@@ -974,7 +1355,7 @@
       </w:pPr>
     </w:lvl>
   </w:abstractNum>
-  <w:abstractNum w:abstractNumId="5" w15:restartNumberingAfterBreak="0">
+  <w:abstractNum w:abstractNumId="6" w15:restartNumberingAfterBreak="0">
     <w:nsid w:val="72212E8F"/>
     <w:multiLevelType w:val="hybridMultilevel"/>
     <w:tmpl w:val="F59C1E70"/>
@@ -1064,22 +1445,25 @@
     </w:lvl>
   </w:abstractNum>
   <w:num w:numId="1">
-    <w:abstractNumId w:val="2"/>
+    <w:abstractNumId w:val="3"/>
   </w:num>
   <w:num w:numId="2">
     <w:abstractNumId w:val="0"/>
   </w:num>
   <w:num w:numId="3">
+    <w:abstractNumId w:val="5"/>
+  </w:num>
+  <w:num w:numId="4">
     <w:abstractNumId w:val="4"/>
   </w:num>
-  <w:num w:numId="4">
-    <w:abstractNumId w:val="3"/>
-  </w:num>
   <w:num w:numId="5">
-    <w:abstractNumId w:val="1"/>
+    <w:abstractNumId w:val="2"/>
   </w:num>
   <w:num w:numId="6">
-    <w:abstractNumId w:val="5"/>
+    <w:abstractNumId w:val="6"/>
+  </w:num>
+  <w:num w:numId="7">
+    <w:abstractNumId w:val="1"/>
   </w:num>
 </w:numbering>
 </file>
@@ -1668,6 +2052,7 @@
   <w:style w:type="character" w:default="1" w:styleId="DefaultParagraphFont">
     <w:name w:val="Default Paragraph Font"/>
     <w:uiPriority w:val="1"/>
+    <w:semiHidden/>
     <w:unhideWhenUsed/>
   </w:style>
   <w:style w:type="table" w:default="1" w:styleId="TableNormal">

</xml_diff>